<commit_message>
Actualizacion de Archivos de Proyecto
</commit_message>
<xml_diff>
--- a/Comados_Git.docx
+++ b/Comados_Git.docx
@@ -69,6 +69,33 @@
           <w:sz w:val="28"/>
         </w:rPr>
         <w:t xml:space="preserve">   /* Comandos Básicos */</w:t>
+      </w:r>
+    </w:p>
+    <w:p>
+      <w:pPr>
+        <w:pStyle w:val="Prrafodelista"/>
+        <w:numPr>
+          <w:ilvl w:val="0"/>
+          <w:numId w:val="1"/>
+        </w:numPr>
+        <w:rPr>
+          <w:rFonts w:ascii="Arial Narrow" w:hAnsi="Arial Narrow"/>
+          <w:sz w:val="28"/>
+        </w:rPr>
+      </w:pPr>
+      <w:r>
+        <w:rPr>
+          <w:rFonts w:ascii="Arial Narrow" w:hAnsi="Arial Narrow"/>
+          <w:sz w:val="28"/>
+        </w:rPr>
+        <w:t>https://www.youtube.com/watch?v=RRegIKu-z3k</w:t>
+      </w:r>
+      <w:r>
+        <w:rPr>
+          <w:rFonts w:ascii="Arial Narrow" w:hAnsi="Arial Narrow"/>
+          <w:sz w:val="28"/>
+        </w:rPr>
+        <w:t xml:space="preserve">  /* Subir Proyecto a Git */</w:t>
       </w:r>
     </w:p>
     <w:p>
@@ -753,6 +780,7 @@
           <w:rFonts w:ascii="Consolas" w:hAnsi="Consolas" w:cs="Consolas"/>
           <w:sz w:val="28"/>
         </w:rPr>
+        <w:lastRenderedPageBreak/>
         <w:t>git</w:t>
       </w:r>
       <w:proofErr w:type="spellEnd"/>

</xml_diff>